<commit_message>
Corrections to problems discovered by the TR
</commit_message>
<xml_diff>
--- a/mod_04_restserver_participant/Jakarta_REST_Participant_Module_4.docx
+++ b/mod_04_restserver_participant/Jakarta_REST_Participant_Module_4.docx
@@ -3430,13 +3430,17 @@
       <w:r>
         <w:t xml:space="preserve">you will </w:t>
       </w:r>
-      <w:proofErr w:type="gramStart"/>
-      <w:r>
-        <w:t>enter into</w:t>
-      </w:r>
-      <w:proofErr w:type="gramEnd"/>
-      <w:r>
-        <w:t xml:space="preserve"> your </w:t>
+      <w:r>
+        <w:t>enter</w:t>
+      </w:r>
+      <w:r>
+        <w:t xml:space="preserve"> </w:t>
+      </w:r>
+      <w:r>
+        <w:t xml:space="preserve">in </w:t>
+      </w:r>
+      <w:r>
+        <w:t xml:space="preserve">your </w:t>
       </w:r>
       <w:r>
         <w:t>browser:</w:t>
@@ -3489,17 +3493,34 @@
     </w:p>
     <w:p>
       <w:r>
-        <w:t>There is nothing else to do. When the return type is anything but a String, this signals that you want the bean serialized using JSON. This has nothing to do with the Request type</w:t>
+        <w:t xml:space="preserve">There is nothing else to do. When the return type </w:t>
+      </w:r>
+      <w:r>
+        <w:t>is a JavaBean style object</w:t>
+      </w:r>
+      <w:r>
+        <w:t xml:space="preserve">, this signals that you want the bean serialized using JSON. </w:t>
+      </w:r>
+      <w:bookmarkStart w:id="1" w:name="_Hlk147393527"/>
+      <w:r>
+        <w:t>A return type of a String, a primitive wrapper such as Boolean, or a primitive type such as int will return the value and not JSON.</w:t>
+      </w:r>
+      <w:r>
+        <w:t xml:space="preserve"> </w:t>
+      </w:r>
+      <w:bookmarkEnd w:id="1"/>
+      <w:r>
+        <w:t xml:space="preserve">This has nothing to do with the Request </w:t>
+      </w:r>
+      <w:r>
+        <w:lastRenderedPageBreak/>
+        <w:t>type</w:t>
       </w:r>
       <w:r>
         <w:t xml:space="preserve"> such as </w:t>
       </w:r>
       <w:r>
-        <w:t xml:space="preserve">GET and its friends. </w:t>
-      </w:r>
-      <w:r>
-        <w:lastRenderedPageBreak/>
-        <w:t xml:space="preserve">Rebuild and deploy this </w:t>
+        <w:t xml:space="preserve">GET and its friends. Rebuild and deploy this </w:t>
       </w:r>
       <w:r>
         <w:t>project</w:t>

</xml_diff>